<commit_message>
add nido project and update cv
</commit_message>
<xml_diff>
--- a/assets/Anietie Brendan UX_CV.docx
+++ b/assets/Anietie Brendan UX_CV.docx
@@ -6,7 +6,6 @@
       <w:pPr>
         <w:ind w:left="0" w:right="-480" w:firstLine="0"/>
         <w:rPr>
-          <w:rFonts w:ascii="Roboto" w:cs="Roboto" w:eastAsia="Roboto" w:hAnsi="Roboto"/>
           <w:b w:val="1"/>
           <w:sz w:val="50"/>
           <w:szCs w:val="50"/>
@@ -14,7 +13,6 @@
       </w:pPr>
       <w:r>
         <w:rPr>
-          <w:rFonts w:ascii="Roboto" w:cs="Roboto" w:eastAsia="Roboto" w:hAnsi="Roboto"/>
           <w:b w:val="1"/>
           <w:sz w:val="50"/>
           <w:szCs w:val="50"/>
@@ -27,14 +25,12 @@
       <w:pPr>
         <w:ind w:left="0" w:right="-480" w:firstLine="0"/>
         <w:rPr>
-          <w:rFonts w:ascii="Roboto" w:cs="Roboto" w:eastAsia="Roboto" w:hAnsi="Roboto"/>
           <w:b w:val="1"/>
         </w:rPr>
       </w:pPr>
       <w:hyperlink r:id="rId6">
         <w:r>
           <w:rPr>
-            <w:rFonts w:ascii="Roboto" w:cs="Roboto" w:eastAsia="Roboto" w:hAnsi="Roboto"/>
             <w:b w:val="1"/>
             <w:color w:val="1155cc"/>
             <w:u w:val="single"/>
@@ -45,7 +41,6 @@
       </w:hyperlink>
       <w:r>
         <w:rPr>
-          <w:rFonts w:ascii="Roboto" w:cs="Roboto" w:eastAsia="Roboto" w:hAnsi="Roboto"/>
           <w:b w:val="1"/>
           <w:rtl w:val="0"/>
         </w:rPr>
@@ -54,7 +49,6 @@
       <w:hyperlink r:id="rId7">
         <w:r>
           <w:rPr>
-            <w:rFonts w:ascii="Roboto" w:cs="Roboto" w:eastAsia="Roboto" w:hAnsi="Roboto"/>
             <w:b w:val="1"/>
             <w:color w:val="1155cc"/>
             <w:u w:val="single"/>
@@ -65,7 +59,6 @@
       </w:hyperlink>
       <w:r>
         <w:rPr>
-          <w:rFonts w:ascii="Roboto" w:cs="Roboto" w:eastAsia="Roboto" w:hAnsi="Roboto"/>
           <w:b w:val="1"/>
           <w:rtl w:val="0"/>
         </w:rPr>
@@ -76,35 +69,42 @@
       <w:pPr>
         <w:ind w:left="0" w:right="-480" w:firstLine="0"/>
         <w:rPr>
-          <w:rFonts w:ascii="Roboto" w:cs="Roboto" w:eastAsia="Roboto" w:hAnsi="Roboto"/>
           <w:color w:val="0d0d0d"/>
           <w:highlight w:val="white"/>
         </w:rPr>
       </w:pPr>
       <w:r>
         <w:rPr>
-          <w:rFonts w:ascii="Roboto" w:cs="Roboto" w:eastAsia="Roboto" w:hAnsi="Roboto"/>
           <w:color w:val="0d0d0d"/>
           <w:highlight w:val="white"/>
           <w:rtl w:val="0"/>
         </w:rPr>
-        <w:t xml:space="preserve">I am an e</w:t>
-      </w:r>
-      <w:r>
-        <w:rPr>
-          <w:rFonts w:ascii="Roboto" w:cs="Roboto" w:eastAsia="Roboto" w:hAnsi="Roboto"/>
+        <w:t xml:space="preserve">I’m an experienced product designer with a strong proficiency in user research, prototyping, and user interface design. I’m passionate about crafting intuitive and visually appealing experiences that enhance user engagement and satisfaction. </w:t>
+      </w:r>
+      <w:r>
+        <w:rPr>
+          <w:rtl w:val="0"/>
+        </w:rPr>
+      </w:r>
+    </w:p>
+    <w:p>
+      <w:pPr>
+        <w:ind w:left="0" w:right="-480" w:firstLine="0"/>
+        <w:rPr>
           <w:color w:val="0d0d0d"/>
           <w:highlight w:val="white"/>
-          <w:rtl w:val="0"/>
-        </w:rPr>
-        <w:t xml:space="preserve">xperienced product designer proficient in user research and prototyping. My passion is to create intuitive, visually appealing experiences and solutions that drive user engagement and satisfaction. </w:t>
+        </w:rPr>
+      </w:pPr>
+      <w:r>
+        <w:rPr>
+          <w:rtl w:val="0"/>
+        </w:rPr>
       </w:r>
     </w:p>
     <w:p>
       <w:pPr>
         <w:ind w:left="0" w:right="-480" w:firstLine="0"/>
         <w:rPr>
-          <w:rFonts w:ascii="Roboto" w:cs="Roboto" w:eastAsia="Roboto" w:hAnsi="Roboto"/>
           <w:color w:val="0d0d0d"/>
           <w:highlight w:val="white"/>
         </w:rPr>
@@ -119,22 +119,6 @@
       <w:pPr>
         <w:ind w:left="0" w:right="-480" w:firstLine="0"/>
         <w:rPr>
-          <w:rFonts w:ascii="Roboto" w:cs="Roboto" w:eastAsia="Roboto" w:hAnsi="Roboto"/>
-          <w:color w:val="0d0d0d"/>
-          <w:highlight w:val="white"/>
-        </w:rPr>
-      </w:pPr>
-      <w:r>
-        <w:rPr>
-          <w:rtl w:val="0"/>
-        </w:rPr>
-      </w:r>
-    </w:p>
-    <w:p>
-      <w:pPr>
-        <w:ind w:left="0" w:right="-480" w:firstLine="0"/>
-        <w:rPr>
-          <w:rFonts w:ascii="Roboto" w:cs="Roboto" w:eastAsia="Roboto" w:hAnsi="Roboto"/>
           <w:b w:val="1"/>
           <w:color w:val="0d0d0d"/>
           <w:sz w:val="28"/>
@@ -144,7 +128,6 @@
       </w:pPr>
       <w:r>
         <w:rPr>
-          <w:rFonts w:ascii="Roboto" w:cs="Roboto" w:eastAsia="Roboto" w:hAnsi="Roboto"/>
           <w:b w:val="1"/>
           <w:color w:val="0d0d0d"/>
           <w:sz w:val="28"/>
@@ -159,12 +142,26 @@
       <w:pPr>
         <w:ind w:left="0" w:right="-480" w:firstLine="0"/>
         <w:rPr>
-          <w:rFonts w:ascii="Roboto" w:cs="Roboto" w:eastAsia="Roboto" w:hAnsi="Roboto"/>
-        </w:rPr>
-      </w:pPr>
-      <w:r>
-        <w:rPr>
-          <w:rFonts w:ascii="Roboto" w:cs="Roboto" w:eastAsia="Roboto" w:hAnsi="Roboto"/>
+          <w:b w:val="1"/>
+          <w:color w:val="0d0d0d"/>
+          <w:sz w:val="28"/>
+          <w:szCs w:val="28"/>
+          <w:highlight w:val="white"/>
+        </w:rPr>
+      </w:pPr>
+      <w:r>
+        <w:rPr>
+          <w:rtl w:val="0"/>
+        </w:rPr>
+      </w:r>
+    </w:p>
+    <w:p>
+      <w:pPr>
+        <w:ind w:left="0" w:right="-480" w:firstLine="0"/>
+        <w:rPr/>
+      </w:pPr>
+      <w:r>
+        <w:rPr>
           <w:b w:val="1"/>
           <w:sz w:val="24"/>
           <w:szCs w:val="24"/>
@@ -174,7 +171,6 @@
       </w:r>
       <w:r>
         <w:rPr>
-          <w:rFonts w:ascii="Roboto" w:cs="Roboto" w:eastAsia="Roboto" w:hAnsi="Roboto"/>
           <w:rtl w:val="0"/>
         </w:rPr>
         <w:t xml:space="preserve">(2023 - 2024)</w:t>
@@ -183,9 +179,7 @@
     <w:p>
       <w:pPr>
         <w:ind w:left="0" w:right="-480" w:firstLine="0"/>
-        <w:rPr>
-          <w:rFonts w:ascii="Roboto" w:cs="Roboto" w:eastAsia="Roboto" w:hAnsi="Roboto"/>
-        </w:rPr>
+        <w:rPr/>
       </w:pPr>
       <w:r>
         <w:rPr>
@@ -202,53 +196,99 @@
         </w:numPr>
         <w:spacing w:line="240" w:lineRule="auto"/>
         <w:ind w:left="720" w:hanging="360"/>
-        <w:rPr>
-          <w:rFonts w:ascii="Roboto" w:cs="Roboto" w:eastAsia="Roboto" w:hAnsi="Roboto"/>
-        </w:rPr>
-      </w:pPr>
-      <w:r>
-        <w:rPr>
-          <w:rFonts w:ascii="Roboto" w:cs="Roboto" w:eastAsia="Roboto" w:hAnsi="Roboto"/>
-          <w:rtl w:val="0"/>
-        </w:rPr>
-        <w:t xml:space="preserve">Designed and prototyped the product website and consumer-facing web application portal. Responsible for initial research, user interface design, user flow mapping, and the overall user experience. </w:t>
-      </w:r>
-    </w:p>
-    <w:p>
-      <w:pPr>
-        <w:widowControl w:val="0"/>
-        <w:spacing w:line="240" w:lineRule="auto"/>
-        <w:rPr>
-          <w:rFonts w:ascii="Roboto" w:cs="Roboto" w:eastAsia="Roboto" w:hAnsi="Roboto"/>
-        </w:rPr>
-      </w:pPr>
-      <w:r>
-        <w:rPr>
-          <w:rtl w:val="0"/>
-        </w:rPr>
-      </w:r>
-    </w:p>
-    <w:p>
-      <w:pPr>
-        <w:widowControl w:val="0"/>
-        <w:spacing w:line="240" w:lineRule="auto"/>
-        <w:rPr>
-          <w:rFonts w:ascii="Roboto" w:cs="Roboto" w:eastAsia="Roboto" w:hAnsi="Roboto"/>
-        </w:rPr>
-      </w:pPr>
-      <w:r>
-        <w:rPr>
-          <w:rFonts w:ascii="Roboto" w:cs="Roboto" w:eastAsia="Roboto" w:hAnsi="Roboto"/>
+      </w:pPr>
+      <w:r>
+        <w:rPr>
+          <w:rtl w:val="0"/>
+        </w:rPr>
+        <w:t xml:space="preserve">Designed and prototyped the product website and consumer-facing web applications, enhancing user engagement through responsive design and intuitive user interfaces.</w:t>
+      </w:r>
+    </w:p>
+    <w:p>
+      <w:pPr>
+        <w:widowControl w:val="0"/>
+        <w:numPr>
+          <w:ilvl w:val="0"/>
+          <w:numId w:val="1"/>
+        </w:numPr>
+        <w:spacing w:line="240" w:lineRule="auto"/>
+        <w:ind w:left="720" w:hanging="360"/>
+      </w:pPr>
+      <w:r>
+        <w:rPr>
+          <w:rtl w:val="0"/>
+        </w:rPr>
+        <w:t xml:space="preserve">Conducted initial user research, developed user personas, and mapped user flows to optimize the overall user experience.</w:t>
+      </w:r>
+    </w:p>
+    <w:p>
+      <w:pPr>
+        <w:widowControl w:val="0"/>
+        <w:numPr>
+          <w:ilvl w:val="0"/>
+          <w:numId w:val="1"/>
+        </w:numPr>
+        <w:spacing w:line="240" w:lineRule="auto"/>
+        <w:ind w:left="720" w:hanging="360"/>
+      </w:pPr>
+      <w:r>
+        <w:rPr>
+          <w:rtl w:val="0"/>
+        </w:rPr>
+        <w:t xml:space="preserve">Created high-fidelity prototypes in Figma and collaborated with development teams to build and deliver fully functional products while managing communications and stakeholder relationships.</w:t>
+      </w:r>
+    </w:p>
+    <w:p>
+      <w:pPr>
+        <w:widowControl w:val="0"/>
+        <w:spacing w:line="240" w:lineRule="auto"/>
+        <w:ind w:left="720" w:firstLine="0"/>
+        <w:rPr/>
+      </w:pPr>
+      <w:r>
+        <w:rPr>
+          <w:rtl w:val="0"/>
+        </w:rPr>
+        <w:t xml:space="preserve"> </w:t>
+      </w:r>
+    </w:p>
+    <w:p>
+      <w:pPr>
+        <w:widowControl w:val="0"/>
+        <w:spacing w:line="240" w:lineRule="auto"/>
+        <w:rPr/>
+      </w:pPr>
+      <w:r>
+        <w:rPr>
+          <w:rtl w:val="0"/>
+        </w:rPr>
+      </w:r>
+    </w:p>
+    <w:p>
+      <w:pPr>
+        <w:widowControl w:val="0"/>
+        <w:spacing w:line="240" w:lineRule="auto"/>
+        <w:rPr/>
+      </w:pPr>
+      <w:r>
+        <w:rPr>
           <w:b w:val="1"/>
           <w:sz w:val="24"/>
           <w:szCs w:val="24"/>
           <w:rtl w:val="0"/>
         </w:rPr>
-        <w:t xml:space="preserve">Product Designer, REACH Technologies Ltd. (</w:t>
-      </w:r>
-      <w:r>
-        <w:rPr>
-          <w:rFonts w:ascii="Roboto" w:cs="Roboto" w:eastAsia="Roboto" w:hAnsi="Roboto"/>
+        <w:t xml:space="preserve">Product Designer, REACH Technologies Ltd. </w:t>
+      </w:r>
+      <w:r>
+        <w:rPr>
+          <w:sz w:val="24"/>
+          <w:szCs w:val="24"/>
+          <w:rtl w:val="0"/>
+        </w:rPr>
+        <w:t xml:space="preserve">(</w:t>
+      </w:r>
+      <w:r>
+        <w:rPr>
           <w:rtl w:val="0"/>
         </w:rPr>
         <w:t xml:space="preserve">2021 - 2023) </w:t>
@@ -258,9 +298,7 @@
       <w:pPr>
         <w:widowControl w:val="0"/>
         <w:spacing w:line="240" w:lineRule="auto"/>
-        <w:rPr>
-          <w:rFonts w:ascii="Roboto" w:cs="Roboto" w:eastAsia="Roboto" w:hAnsi="Roboto"/>
-        </w:rPr>
+        <w:rPr/>
       </w:pPr>
       <w:r>
         <w:rPr>
@@ -277,17 +315,12 @@
         </w:numPr>
         <w:spacing w:line="240" w:lineRule="auto"/>
         <w:ind w:left="720" w:hanging="360"/>
-        <w:rPr>
-          <w:rFonts w:ascii="Roboto" w:cs="Roboto" w:eastAsia="Roboto" w:hAnsi="Roboto"/>
-        </w:rPr>
-      </w:pPr>
-      <w:r>
-        <w:rPr>
-          <w:rFonts w:ascii="Roboto" w:cs="Roboto" w:eastAsia="Roboto" w:hAnsi="Roboto"/>
-          <w:rtl w:val="0"/>
-        </w:rPr>
-        <w:t xml:space="preserve">Led UI/UX design in a 6-man team by creating concepts, visual mockups, and design systems for a financial technology application.</w:t>
-        <w:br w:type="textWrapping"/>
+      </w:pPr>
+      <w:r>
+        <w:rPr>
+          <w:rtl w:val="0"/>
+        </w:rPr>
+        <w:t xml:space="preserve">Led a team of designers in the UI/UX development of a financial technology application, focusing on creating visually appealing mockups and efficient design systems.</w:t>
       </w:r>
     </w:p>
     <w:p>
@@ -299,43 +332,64 @@
         </w:numPr>
         <w:spacing w:line="240" w:lineRule="auto"/>
         <w:ind w:left="720" w:hanging="360"/>
-        <w:rPr>
-          <w:rFonts w:ascii="Roboto" w:cs="Roboto" w:eastAsia="Roboto" w:hAnsi="Roboto"/>
-        </w:rPr>
-      </w:pPr>
-      <w:r>
-        <w:rPr>
-          <w:rFonts w:ascii="Roboto" w:cs="Roboto" w:eastAsia="Roboto" w:hAnsi="Roboto"/>
-          <w:rtl w:val="0"/>
-        </w:rPr>
-        <w:t xml:space="preserve">Conducted market research, prototyping, and product development for Nestlé Foods, resulting in the launch of a new beverage in the West African market and a 15% increase in market share.</w:t>
-      </w:r>
-    </w:p>
-    <w:p>
-      <w:pPr>
-        <w:widowControl w:val="0"/>
-        <w:spacing w:line="240" w:lineRule="auto"/>
-        <w:rPr>
-          <w:rFonts w:ascii="Roboto" w:cs="Roboto" w:eastAsia="Roboto" w:hAnsi="Roboto"/>
-        </w:rPr>
-      </w:pPr>
-      <w:r>
-        <w:rPr>
-          <w:rtl w:val="0"/>
-        </w:rPr>
-      </w:r>
-    </w:p>
-    <w:p>
-      <w:pPr>
-        <w:widowControl w:val="0"/>
-        <w:spacing w:line="240" w:lineRule="auto"/>
-        <w:rPr>
-          <w:rFonts w:ascii="Roboto" w:cs="Roboto" w:eastAsia="Roboto" w:hAnsi="Roboto"/>
-        </w:rPr>
-      </w:pPr>
-      <w:r>
-        <w:rPr>
-          <w:rFonts w:ascii="Roboto" w:cs="Roboto" w:eastAsia="Roboto" w:hAnsi="Roboto"/>
+      </w:pPr>
+      <w:r>
+        <w:rPr>
+          <w:rtl w:val="0"/>
+        </w:rPr>
+        <w:t xml:space="preserve">Enhanced user experience of specific in-app features through usability testing and iterative design improvements based on user feedback.</w:t>
+      </w:r>
+    </w:p>
+    <w:p>
+      <w:pPr>
+        <w:widowControl w:val="0"/>
+        <w:numPr>
+          <w:ilvl w:val="0"/>
+          <w:numId w:val="2"/>
+        </w:numPr>
+        <w:spacing w:line="240" w:lineRule="auto"/>
+        <w:ind w:left="720" w:hanging="360"/>
+      </w:pPr>
+      <w:r>
+        <w:rPr>
+          <w:rtl w:val="0"/>
+        </w:rPr>
+        <w:t xml:space="preserve">Developed and maintained design systems for visual communication consistency across multiple platforms using Figma and Adobe Creative Suite.</w:t>
+      </w:r>
+    </w:p>
+    <w:p>
+      <w:pPr>
+        <w:widowControl w:val="0"/>
+        <w:spacing w:line="240" w:lineRule="auto"/>
+        <w:ind w:left="720" w:firstLine="0"/>
+        <w:rPr/>
+      </w:pPr>
+      <w:r>
+        <w:rPr>
+          <w:rtl w:val="0"/>
+        </w:rPr>
+      </w:r>
+    </w:p>
+    <w:p>
+      <w:pPr>
+        <w:widowControl w:val="0"/>
+        <w:spacing w:line="240" w:lineRule="auto"/>
+        <w:rPr/>
+      </w:pPr>
+      <w:r>
+        <w:rPr>
+          <w:rtl w:val="0"/>
+        </w:rPr>
+      </w:r>
+    </w:p>
+    <w:p>
+      <w:pPr>
+        <w:widowControl w:val="0"/>
+        <w:spacing w:line="240" w:lineRule="auto"/>
+        <w:rPr/>
+      </w:pPr>
+      <w:r>
+        <w:rPr>
           <w:b w:val="1"/>
           <w:sz w:val="24"/>
           <w:szCs w:val="24"/>
@@ -345,19 +399,46 @@
       </w:r>
       <w:r>
         <w:rPr>
-          <w:rFonts w:ascii="Roboto" w:cs="Roboto" w:eastAsia="Roboto" w:hAnsi="Roboto"/>
-          <w:rtl w:val="0"/>
-        </w:rPr>
-        <w:t xml:space="preserve">  (2015 - 2020) </w:t>
-      </w:r>
-    </w:p>
-    <w:p>
-      <w:pPr>
-        <w:widowControl w:val="0"/>
-        <w:spacing w:line="240" w:lineRule="auto"/>
-        <w:rPr>
-          <w:rFonts w:ascii="Roboto" w:cs="Roboto" w:eastAsia="Roboto" w:hAnsi="Roboto"/>
-        </w:rPr>
+          <w:rtl w:val="0"/>
+        </w:rPr>
+        <w:t xml:space="preserve">  (2015 - 2021) </w:t>
+      </w:r>
+    </w:p>
+    <w:p>
+      <w:pPr>
+        <w:widowControl w:val="0"/>
+        <w:spacing w:line="240" w:lineRule="auto"/>
+        <w:rPr/>
+      </w:pPr>
+      <w:r>
+        <w:rPr>
+          <w:rtl w:val="0"/>
+        </w:rPr>
+      </w:r>
+    </w:p>
+    <w:p>
+      <w:pPr>
+        <w:widowControl w:val="0"/>
+        <w:numPr>
+          <w:ilvl w:val="0"/>
+          <w:numId w:val="2"/>
+        </w:numPr>
+        <w:spacing w:line="240" w:lineRule="auto"/>
+        <w:ind w:left="720" w:hanging="360"/>
+        <w:rPr/>
+      </w:pPr>
+      <w:r>
+        <w:rPr>
+          <w:rtl w:val="0"/>
+        </w:rPr>
+        <w:t xml:space="preserve">Conducted market research, prototyping, and product development by collaborating with design and research teams in Switzerland for Nestlé Foods, resulting in the launch of Nido Soya milk - a new beverage in the West African market, translating to a 10% increase in the brand’s local market share.</w:t>
+      </w:r>
+    </w:p>
+    <w:p>
+      <w:pPr>
+        <w:widowControl w:val="0"/>
+        <w:spacing w:line="240" w:lineRule="auto"/>
+        <w:rPr/>
       </w:pPr>
       <w:r>
         <w:rPr>
@@ -374,16 +455,13 @@
         </w:numPr>
         <w:spacing w:line="240" w:lineRule="auto"/>
         <w:ind w:left="720" w:hanging="360"/>
-        <w:rPr>
-          <w:rFonts w:ascii="Roboto" w:cs="Roboto" w:eastAsia="Roboto" w:hAnsi="Roboto"/>
-        </w:rPr>
-      </w:pPr>
-      <w:r>
-        <w:rPr>
-          <w:rFonts w:ascii="Roboto" w:cs="Roboto" w:eastAsia="Roboto" w:hAnsi="Roboto"/>
-          <w:rtl w:val="0"/>
-        </w:rPr>
-        <w:t xml:space="preserve">Collaborated with the UX director, program development managers, and stakeholders for the full span of the design thinking process to create new beverages for the Coca-Cola Company. </w:t>
+        <w:rPr/>
+      </w:pPr>
+      <w:r>
+        <w:rPr>
+          <w:rtl w:val="0"/>
+        </w:rPr>
+        <w:t xml:space="preserve">Collaborated with the marketing team, product development managers, and stakeholders for the full span of the design thinking process to create new beverages and marketing strategies for the Coca-Cola Company. </w:t>
       </w:r>
     </w:p>
     <w:p>
@@ -391,9 +469,7 @@
         <w:widowControl w:val="0"/>
         <w:spacing w:line="240" w:lineRule="auto"/>
         <w:ind w:left="720" w:firstLine="0"/>
-        <w:rPr>
-          <w:rFonts w:ascii="Roboto" w:cs="Roboto" w:eastAsia="Roboto" w:hAnsi="Roboto"/>
-        </w:rPr>
+        <w:rPr/>
       </w:pPr>
       <w:r>
         <w:rPr>
@@ -410,13 +486,10 @@
         </w:numPr>
         <w:spacing w:line="240" w:lineRule="auto"/>
         <w:ind w:left="720" w:hanging="360"/>
-        <w:rPr>
-          <w:rFonts w:ascii="Roboto" w:cs="Roboto" w:eastAsia="Roboto" w:hAnsi="Roboto"/>
-        </w:rPr>
-      </w:pPr>
-      <w:r>
-        <w:rPr>
-          <w:rFonts w:ascii="Roboto" w:cs="Roboto" w:eastAsia="Roboto" w:hAnsi="Roboto"/>
+        <w:rPr/>
+      </w:pPr>
+      <w:r>
+        <w:rPr>
           <w:rtl w:val="0"/>
         </w:rPr>
         <w:t xml:space="preserve">Organized and facilitated hardware innovation hackathons for university students with mentors from BCG, Stanford, MIT, and Google, focused on developing IoT-driven solutions.</w:t>
@@ -427,9 +500,7 @@
         <w:widowControl w:val="0"/>
         <w:spacing w:line="240" w:lineRule="auto"/>
         <w:ind w:left="720" w:firstLine="0"/>
-        <w:rPr>
-          <w:rFonts w:ascii="Roboto" w:cs="Roboto" w:eastAsia="Roboto" w:hAnsi="Roboto"/>
-        </w:rPr>
+        <w:rPr/>
       </w:pPr>
       <w:r>
         <w:rPr>
@@ -446,75 +517,48 @@
         </w:numPr>
         <w:spacing w:line="240" w:lineRule="auto"/>
         <w:ind w:left="720" w:hanging="360"/>
-        <w:rPr>
-          <w:rFonts w:ascii="Roboto" w:cs="Roboto" w:eastAsia="Roboto" w:hAnsi="Roboto"/>
-        </w:rPr>
-      </w:pPr>
-      <w:r>
-        <w:rPr>
-          <w:rFonts w:ascii="Roboto" w:cs="Roboto" w:eastAsia="Roboto" w:hAnsi="Roboto"/>
+        <w:rPr/>
+      </w:pPr>
+      <w:r>
+        <w:rPr>
           <w:rtl w:val="0"/>
         </w:rPr>
         <w:t xml:space="preserve">Led design thinking workshops for the Stanford Seed program, guiding startups and founders across Africa through workshops on ideation, prototyping, and user testing related to product development. </w:t>
-        <w:br w:type="textWrapping"/>
-      </w:r>
-    </w:p>
-    <w:p>
-      <w:pPr>
-        <w:widowControl w:val="0"/>
-        <w:numPr>
-          <w:ilvl w:val="0"/>
-          <w:numId w:val="3"/>
-        </w:numPr>
-        <w:spacing w:line="240" w:lineRule="auto"/>
-        <w:ind w:left="720" w:hanging="360"/>
-        <w:rPr>
-          <w:rFonts w:ascii="Roboto" w:cs="Roboto" w:eastAsia="Roboto" w:hAnsi="Roboto"/>
-        </w:rPr>
-      </w:pPr>
-      <w:r>
-        <w:rPr>
-          <w:rFonts w:ascii="Roboto" w:cs="Roboto" w:eastAsia="Roboto" w:hAnsi="Roboto"/>
-          <w:rtl w:val="0"/>
-        </w:rPr>
-        <w:t xml:space="preserve">Led design thinking workshops for various corporate and governmental clients, set up relevant presentations and created educational follow-up resources for participants. </w:t>
-      </w:r>
-    </w:p>
-    <w:p>
-      <w:pPr>
-        <w:widowControl w:val="0"/>
-        <w:spacing w:line="240" w:lineRule="auto"/>
-        <w:rPr>
-          <w:rFonts w:ascii="Roboto" w:cs="Roboto" w:eastAsia="Roboto" w:hAnsi="Roboto"/>
-        </w:rPr>
-      </w:pPr>
-      <w:r>
-        <w:rPr>
-          <w:rtl w:val="0"/>
-        </w:rPr>
-      </w:r>
-    </w:p>
-    <w:p>
-      <w:pPr>
-        <w:widowControl w:val="0"/>
-        <w:spacing w:line="240" w:lineRule="auto"/>
-        <w:rPr>
-          <w:rFonts w:ascii="Roboto" w:cs="Roboto" w:eastAsia="Roboto" w:hAnsi="Roboto"/>
-        </w:rPr>
-      </w:pPr>
-      <w:r>
-        <w:rPr>
-          <w:rFonts w:ascii="Roboto" w:cs="Roboto" w:eastAsia="Roboto" w:hAnsi="Roboto"/>
+      </w:r>
+    </w:p>
+    <w:p>
+      <w:pPr>
+        <w:widowControl w:val="0"/>
+        <w:spacing w:line="240" w:lineRule="auto"/>
+        <w:rPr>
           <w:b w:val="1"/>
           <w:sz w:val="24"/>
           <w:szCs w:val="24"/>
+        </w:rPr>
+      </w:pPr>
+      <w:r>
+        <w:rPr>
+          <w:rtl w:val="0"/>
+        </w:rPr>
+      </w:r>
+    </w:p>
+    <w:p>
+      <w:pPr>
+        <w:widowControl w:val="0"/>
+        <w:spacing w:line="240" w:lineRule="auto"/>
+        <w:rPr/>
+      </w:pPr>
+      <w:r>
+        <w:rPr>
+          <w:b w:val="1"/>
+          <w:sz w:val="24"/>
+          <w:szCs w:val="24"/>
           <w:rtl w:val="0"/>
         </w:rPr>
         <w:t xml:space="preserve">Animation Director, Carbon Creative Ltd. </w:t>
       </w:r>
       <w:r>
         <w:rPr>
-          <w:rFonts w:ascii="Roboto" w:cs="Roboto" w:eastAsia="Roboto" w:hAnsi="Roboto"/>
           <w:rtl w:val="0"/>
         </w:rPr>
         <w:t xml:space="preserve">(2013 - 2015) </w:t>
@@ -524,9 +568,7 @@
       <w:pPr>
         <w:widowControl w:val="0"/>
         <w:spacing w:line="240" w:lineRule="auto"/>
-        <w:rPr>
-          <w:rFonts w:ascii="Roboto" w:cs="Roboto" w:eastAsia="Roboto" w:hAnsi="Roboto"/>
-        </w:rPr>
+        <w:rPr/>
       </w:pPr>
       <w:r>
         <w:rPr>
@@ -543,16 +585,12 @@
         </w:numPr>
         <w:spacing w:line="240" w:lineRule="auto"/>
         <w:ind w:left="720" w:hanging="360"/>
-        <w:rPr>
-          <w:rFonts w:ascii="Roboto" w:cs="Roboto" w:eastAsia="Roboto" w:hAnsi="Roboto"/>
-        </w:rPr>
-      </w:pPr>
-      <w:r>
-        <w:rPr>
-          <w:rFonts w:ascii="Roboto" w:cs="Roboto" w:eastAsia="Roboto" w:hAnsi="Roboto"/>
-          <w:rtl w:val="0"/>
-        </w:rPr>
-        <w:t xml:space="preserve">Created engaging conceptual artwork, storyboards, and animatics for animated children's content.</w:t>
+      </w:pPr>
+      <w:r>
+        <w:rPr>
+          <w:rtl w:val="0"/>
+        </w:rPr>
+        <w:t xml:space="preserve">Directed and produced conceptual artwork, storyboards, and animatics for animated content targeted at children, focusing on engaging and educational storytelling.</w:t>
       </w:r>
     </w:p>
     <w:p>
@@ -560,9 +598,7 @@
         <w:widowControl w:val="0"/>
         <w:spacing w:line="240" w:lineRule="auto"/>
         <w:ind w:left="720" w:firstLine="0"/>
-        <w:rPr>
-          <w:rFonts w:ascii="Roboto" w:cs="Roboto" w:eastAsia="Roboto" w:hAnsi="Roboto"/>
-        </w:rPr>
+        <w:rPr/>
       </w:pPr>
       <w:r>
         <w:rPr>
@@ -579,30 +615,32 @@
         </w:numPr>
         <w:spacing w:line="240" w:lineRule="auto"/>
         <w:ind w:left="720" w:hanging="360"/>
-        <w:rPr>
-          <w:rFonts w:ascii="Roboto" w:cs="Roboto" w:eastAsia="Roboto" w:hAnsi="Roboto"/>
-        </w:rPr>
-      </w:pPr>
-      <w:r>
-        <w:rPr>
-          <w:rFonts w:ascii="Roboto" w:cs="Roboto" w:eastAsia="Roboto" w:hAnsi="Roboto"/>
-          <w:rtl w:val="0"/>
-        </w:rPr>
-        <w:t xml:space="preserve">Designed and executed creative marketing campaigns. </w:t>
-      </w:r>
-      <w:r>
-        <w:rPr>
-          <w:rtl w:val="0"/>
-        </w:rPr>
-      </w:r>
-    </w:p>
-    <w:p>
-      <w:pPr>
-        <w:widowControl w:val="0"/>
-        <w:spacing w:line="240" w:lineRule="auto"/>
-        <w:rPr>
-          <w:rFonts w:ascii="Roboto" w:cs="Roboto" w:eastAsia="Roboto" w:hAnsi="Roboto"/>
-        </w:rPr>
+      </w:pPr>
+      <w:r>
+        <w:rPr>
+          <w:rtl w:val="0"/>
+        </w:rPr>
+        <w:t xml:space="preserve">Designed and led creative marketing campaigns using digital media tools such as Adobe After Effects and Illustrator to enhance campaign visibility and impact.</w:t>
+      </w:r>
+    </w:p>
+    <w:p>
+      <w:pPr>
+        <w:widowControl w:val="0"/>
+        <w:spacing w:line="240" w:lineRule="auto"/>
+        <w:ind w:left="720" w:firstLine="0"/>
+        <w:rPr/>
+      </w:pPr>
+      <w:r>
+        <w:rPr>
+          <w:rtl w:val="0"/>
+        </w:rPr>
+      </w:r>
+    </w:p>
+    <w:p>
+      <w:pPr>
+        <w:widowControl w:val="0"/>
+        <w:spacing w:line="240" w:lineRule="auto"/>
+        <w:rPr/>
       </w:pPr>
       <w:r>
         <w:rPr>
@@ -615,17 +653,31 @@
         <w:widowControl w:val="0"/>
         <w:spacing w:after="200" w:line="240" w:lineRule="auto"/>
         <w:rPr>
-          <w:rFonts w:ascii="Roboto" w:cs="Roboto" w:eastAsia="Roboto" w:hAnsi="Roboto"/>
+          <w:b w:val="1"/>
           <w:sz w:val="28"/>
           <w:szCs w:val="28"/>
         </w:rPr>
       </w:pPr>
       <w:r>
         <w:rPr>
-          <w:rFonts w:ascii="Roboto" w:cs="Roboto" w:eastAsia="Roboto" w:hAnsi="Roboto"/>
-          <w:b w:val="1"/>
+          <w:rtl w:val="0"/>
+        </w:rPr>
+      </w:r>
+    </w:p>
+    <w:p>
+      <w:pPr>
+        <w:widowControl w:val="0"/>
+        <w:spacing w:after="200" w:line="240" w:lineRule="auto"/>
+        <w:rPr>
           <w:sz w:val="28"/>
           <w:szCs w:val="28"/>
+        </w:rPr>
+      </w:pPr>
+      <w:r>
+        <w:rPr>
+          <w:b w:val="1"/>
+          <w:sz w:val="28"/>
+          <w:szCs w:val="28"/>
           <w:rtl w:val="0"/>
         </w:rPr>
         <w:t xml:space="preserve">EDUCATION</w:t>
@@ -640,13 +692,10 @@
       <w:pPr>
         <w:widowControl w:val="0"/>
         <w:spacing w:line="240" w:lineRule="auto"/>
-        <w:rPr>
-          <w:rFonts w:ascii="Roboto" w:cs="Roboto" w:eastAsia="Roboto" w:hAnsi="Roboto"/>
-        </w:rPr>
-      </w:pPr>
-      <w:r>
-        <w:rPr>
-          <w:rFonts w:ascii="Roboto" w:cs="Roboto" w:eastAsia="Roboto" w:hAnsi="Roboto"/>
+        <w:rPr/>
+      </w:pPr>
+      <w:r>
+        <w:rPr>
           <w:b w:val="1"/>
           <w:sz w:val="24"/>
           <w:szCs w:val="24"/>
@@ -656,7 +705,6 @@
       </w:r>
       <w:r>
         <w:rPr>
-          <w:rFonts w:ascii="Roboto" w:cs="Roboto" w:eastAsia="Roboto" w:hAnsi="Roboto"/>
           <w:b w:val="1"/>
           <w:rtl w:val="0"/>
         </w:rPr>
@@ -664,21 +712,18 @@
       </w:r>
       <w:r>
         <w:rPr>
-          <w:rFonts w:ascii="Roboto" w:cs="Roboto" w:eastAsia="Roboto" w:hAnsi="Roboto"/>
           <w:rtl w:val="0"/>
         </w:rPr>
         <w:t xml:space="preserve">(</w:t>
       </w:r>
       <w:r>
         <w:rPr>
-          <w:rFonts w:ascii="Roboto" w:cs="Roboto" w:eastAsia="Roboto" w:hAnsi="Roboto"/>
           <w:rtl w:val="0"/>
         </w:rPr>
         <w:t xml:space="preserve">2023-2024)</w:t>
       </w:r>
       <w:r>
         <w:rPr>
-          <w:rFonts w:ascii="Roboto" w:cs="Roboto" w:eastAsia="Roboto" w:hAnsi="Roboto"/>
           <w:rtl w:val="0"/>
         </w:rPr>
         <w:t xml:space="preserve"> </w:t>
@@ -689,20 +734,17 @@
         <w:widowControl w:val="0"/>
         <w:spacing w:line="240" w:lineRule="auto"/>
         <w:rPr>
-          <w:rFonts w:ascii="Roboto" w:cs="Roboto" w:eastAsia="Roboto" w:hAnsi="Roboto"/>
           <w:i w:val="1"/>
         </w:rPr>
       </w:pPr>
       <w:r>
         <w:rPr>
-          <w:rFonts w:ascii="Roboto" w:cs="Roboto" w:eastAsia="Roboto" w:hAnsi="Roboto"/>
           <w:rtl w:val="0"/>
         </w:rPr>
         <w:t xml:space="preserve">MSc User Experience Design | </w:t>
       </w:r>
       <w:r>
         <w:rPr>
-          <w:rFonts w:ascii="Roboto" w:cs="Roboto" w:eastAsia="Roboto" w:hAnsi="Roboto"/>
           <w:i w:val="1"/>
           <w:rtl w:val="0"/>
         </w:rPr>
@@ -713,13 +755,10 @@
       <w:pPr>
         <w:widowControl w:val="0"/>
         <w:spacing w:line="240" w:lineRule="auto"/>
-        <w:rPr>
-          <w:rFonts w:ascii="Roboto" w:cs="Roboto" w:eastAsia="Roboto" w:hAnsi="Roboto"/>
-        </w:rPr>
-      </w:pPr>
-      <w:r>
-        <w:rPr>
-          <w:rFonts w:ascii="Roboto" w:cs="Roboto" w:eastAsia="Roboto" w:hAnsi="Roboto"/>
+        <w:rPr/>
+      </w:pPr>
+      <w:r>
+        <w:rPr>
           <w:rtl w:val="0"/>
         </w:rPr>
         <w:t xml:space="preserve">I worked part-time as a student teacher, assisting tutors with visual interface design modules and providing insights for student projects. </w:t>
@@ -729,27 +768,22 @@
       <w:pPr>
         <w:widowControl w:val="0"/>
         <w:spacing w:line="240" w:lineRule="auto"/>
-        <w:rPr>
-          <w:rFonts w:ascii="Roboto" w:cs="Roboto" w:eastAsia="Roboto" w:hAnsi="Roboto"/>
-        </w:rPr>
-      </w:pPr>
-      <w:r>
-        <w:rPr>
-          <w:rtl w:val="0"/>
-        </w:rPr>
-      </w:r>
-    </w:p>
-    <w:p>
-      <w:pPr>
-        <w:widowControl w:val="0"/>
-        <w:spacing w:line="240" w:lineRule="auto"/>
-        <w:rPr>
-          <w:rFonts w:ascii="Roboto" w:cs="Roboto" w:eastAsia="Roboto" w:hAnsi="Roboto"/>
-        </w:rPr>
-      </w:pPr>
-      <w:r>
-        <w:rPr>
-          <w:rFonts w:ascii="Roboto" w:cs="Roboto" w:eastAsia="Roboto" w:hAnsi="Roboto"/>
+        <w:rPr/>
+      </w:pPr>
+      <w:r>
+        <w:rPr>
+          <w:rtl w:val="0"/>
+        </w:rPr>
+      </w:r>
+    </w:p>
+    <w:p>
+      <w:pPr>
+        <w:widowControl w:val="0"/>
+        <w:spacing w:line="240" w:lineRule="auto"/>
+        <w:rPr/>
+      </w:pPr>
+      <w:r>
+        <w:rPr>
           <w:b w:val="1"/>
           <w:sz w:val="24"/>
           <w:szCs w:val="24"/>
@@ -759,7 +793,6 @@
       </w:r>
       <w:r>
         <w:rPr>
-          <w:rFonts w:ascii="Roboto" w:cs="Roboto" w:eastAsia="Roboto" w:hAnsi="Roboto"/>
           <w:b w:val="1"/>
           <w:rtl w:val="0"/>
         </w:rPr>
@@ -767,14 +800,12 @@
       </w:r>
       <w:r>
         <w:rPr>
-          <w:rFonts w:ascii="Roboto" w:cs="Roboto" w:eastAsia="Roboto" w:hAnsi="Roboto"/>
           <w:rtl w:val="0"/>
         </w:rPr>
         <w:t xml:space="preserve">(</w:t>
       </w:r>
       <w:r>
         <w:rPr>
-          <w:rFonts w:ascii="Roboto" w:cs="Roboto" w:eastAsia="Roboto" w:hAnsi="Roboto"/>
           <w:rtl w:val="0"/>
         </w:rPr>
         <w:t xml:space="preserve">2010-2013) </w:t>
@@ -785,20 +816,17 @@
         <w:widowControl w:val="0"/>
         <w:spacing w:line="240" w:lineRule="auto"/>
         <w:rPr>
-          <w:rFonts w:ascii="Roboto" w:cs="Roboto" w:eastAsia="Roboto" w:hAnsi="Roboto"/>
           <w:i w:val="1"/>
         </w:rPr>
       </w:pPr>
       <w:r>
         <w:rPr>
-          <w:rFonts w:ascii="Roboto" w:cs="Roboto" w:eastAsia="Roboto" w:hAnsi="Roboto"/>
           <w:rtl w:val="0"/>
         </w:rPr>
         <w:t xml:space="preserve">BA (Hons) 3D Digital Animation | </w:t>
       </w:r>
       <w:r>
         <w:rPr>
-          <w:rFonts w:ascii="Roboto" w:cs="Roboto" w:eastAsia="Roboto" w:hAnsi="Roboto"/>
           <w:i w:val="1"/>
           <w:rtl w:val="0"/>
         </w:rPr>
@@ -809,13 +837,10 @@
       <w:pPr>
         <w:widowControl w:val="0"/>
         <w:spacing w:line="240" w:lineRule="auto"/>
-        <w:rPr>
-          <w:rFonts w:ascii="Roboto" w:cs="Roboto" w:eastAsia="Roboto" w:hAnsi="Roboto"/>
-        </w:rPr>
-      </w:pPr>
-      <w:r>
-        <w:rPr>
-          <w:rFonts w:ascii="Roboto" w:cs="Roboto" w:eastAsia="Roboto" w:hAnsi="Roboto"/>
+        <w:rPr/>
+      </w:pPr>
+      <w:r>
+        <w:rPr>
           <w:rtl w:val="0"/>
         </w:rPr>
         <w:t xml:space="preserve">Actively involved in media and content creation roles, participating in university clubs and societies. </w:t>
@@ -825,27 +850,22 @@
       <w:pPr>
         <w:widowControl w:val="0"/>
         <w:spacing w:line="240" w:lineRule="auto"/>
-        <w:rPr>
-          <w:rFonts w:ascii="Roboto" w:cs="Roboto" w:eastAsia="Roboto" w:hAnsi="Roboto"/>
-        </w:rPr>
-      </w:pPr>
-      <w:r>
-        <w:rPr>
-          <w:rtl w:val="0"/>
-        </w:rPr>
-      </w:r>
-    </w:p>
-    <w:p>
-      <w:pPr>
-        <w:widowControl w:val="0"/>
-        <w:spacing w:line="240" w:lineRule="auto"/>
-        <w:rPr>
-          <w:rFonts w:ascii="Roboto" w:cs="Roboto" w:eastAsia="Roboto" w:hAnsi="Roboto"/>
-        </w:rPr>
-      </w:pPr>
-      <w:r>
-        <w:rPr>
-          <w:rFonts w:ascii="Roboto" w:cs="Roboto" w:eastAsia="Roboto" w:hAnsi="Roboto"/>
+        <w:rPr/>
+      </w:pPr>
+      <w:r>
+        <w:rPr>
+          <w:rtl w:val="0"/>
+        </w:rPr>
+      </w:r>
+    </w:p>
+    <w:p>
+      <w:pPr>
+        <w:widowControl w:val="0"/>
+        <w:spacing w:line="240" w:lineRule="auto"/>
+        <w:rPr/>
+      </w:pPr>
+      <w:r>
+        <w:rPr>
           <w:b w:val="1"/>
           <w:sz w:val="24"/>
           <w:szCs w:val="24"/>
@@ -855,7 +875,6 @@
       </w:r>
       <w:r>
         <w:rPr>
-          <w:rFonts w:ascii="Roboto" w:cs="Roboto" w:eastAsia="Roboto" w:hAnsi="Roboto"/>
           <w:b w:val="1"/>
           <w:rtl w:val="0"/>
         </w:rPr>
@@ -863,14 +882,12 @@
       </w:r>
       <w:r>
         <w:rPr>
-          <w:rFonts w:ascii="Roboto" w:cs="Roboto" w:eastAsia="Roboto" w:hAnsi="Roboto"/>
           <w:rtl w:val="0"/>
         </w:rPr>
         <w:t xml:space="preserve">(</w:t>
       </w:r>
       <w:r>
         <w:rPr>
-          <w:rFonts w:ascii="Roboto" w:cs="Roboto" w:eastAsia="Roboto" w:hAnsi="Roboto"/>
           <w:rtl w:val="0"/>
         </w:rPr>
         <w:t xml:space="preserve">2009-2010)</w:t>
@@ -880,60 +897,50 @@
       <w:pPr>
         <w:widowControl w:val="0"/>
         <w:spacing w:line="240" w:lineRule="auto"/>
-        <w:rPr>
-          <w:rFonts w:ascii="Roboto" w:cs="Roboto" w:eastAsia="Roboto" w:hAnsi="Roboto"/>
-        </w:rPr>
-      </w:pPr>
-      <w:r>
-        <w:rPr>
-          <w:rFonts w:ascii="Roboto" w:cs="Roboto" w:eastAsia="Roboto" w:hAnsi="Roboto"/>
-          <w:rtl w:val="0"/>
-        </w:rPr>
-        <w:t xml:space="preserve">Completed f</w:t>
-      </w:r>
-      <w:r>
-        <w:rPr>
-          <w:rFonts w:ascii="Roboto" w:cs="Roboto" w:eastAsia="Roboto" w:hAnsi="Roboto"/>
-          <w:rtl w:val="0"/>
-        </w:rPr>
-        <w:t xml:space="preserve">oundation course in Engineering </w:t>
-      </w:r>
-    </w:p>
-    <w:p>
-      <w:pPr>
-        <w:widowControl w:val="0"/>
-        <w:spacing w:line="240" w:lineRule="auto"/>
-        <w:rPr>
-          <w:rFonts w:ascii="Roboto" w:cs="Roboto" w:eastAsia="Roboto" w:hAnsi="Roboto"/>
-        </w:rPr>
-      </w:pPr>
-      <w:r>
-        <w:rPr>
-          <w:rtl w:val="0"/>
-        </w:rPr>
-      </w:r>
-    </w:p>
-    <w:p>
-      <w:pPr>
-        <w:widowControl w:val="0"/>
-        <w:spacing w:line="240" w:lineRule="auto"/>
-        <w:rPr>
-          <w:rFonts w:ascii="Roboto" w:cs="Roboto" w:eastAsia="Roboto" w:hAnsi="Roboto"/>
-        </w:rPr>
-      </w:pPr>
-      <w:r>
-        <w:rPr>
-          <w:rtl w:val="0"/>
-        </w:rPr>
-      </w:r>
-    </w:p>
-    <w:p>
-      <w:pPr>
-        <w:widowControl w:val="0"/>
-        <w:spacing w:line="240" w:lineRule="auto"/>
-        <w:rPr>
-          <w:rFonts w:ascii="Roboto" w:cs="Roboto" w:eastAsia="Roboto" w:hAnsi="Roboto"/>
-        </w:rPr>
+        <w:rPr/>
+      </w:pPr>
+      <w:r>
+        <w:rPr>
+          <w:rtl w:val="0"/>
+        </w:rPr>
+        <w:t xml:space="preserve">F</w:t>
+      </w:r>
+      <w:r>
+        <w:rPr>
+          <w:rtl w:val="0"/>
+        </w:rPr>
+        <w:t xml:space="preserve">oundation course in Science and Engineering </w:t>
+      </w:r>
+    </w:p>
+    <w:p>
+      <w:pPr>
+        <w:widowControl w:val="0"/>
+        <w:spacing w:line="240" w:lineRule="auto"/>
+        <w:rPr/>
+      </w:pPr>
+      <w:r>
+        <w:rPr>
+          <w:rtl w:val="0"/>
+        </w:rPr>
+      </w:r>
+    </w:p>
+    <w:p>
+      <w:pPr>
+        <w:widowControl w:val="0"/>
+        <w:spacing w:line="240" w:lineRule="auto"/>
+        <w:rPr/>
+      </w:pPr>
+      <w:r>
+        <w:rPr>
+          <w:rtl w:val="0"/>
+        </w:rPr>
+      </w:r>
+    </w:p>
+    <w:p>
+      <w:pPr>
+        <w:widowControl w:val="0"/>
+        <w:spacing w:line="240" w:lineRule="auto"/>
+        <w:rPr/>
       </w:pPr>
       <w:r>
         <w:rPr>
@@ -946,7 +953,6 @@
         <w:widowControl w:val="0"/>
         <w:spacing w:after="200" w:line="240" w:lineRule="auto"/>
         <w:rPr>
-          <w:rFonts w:ascii="Roboto" w:cs="Roboto" w:eastAsia="Roboto" w:hAnsi="Roboto"/>
           <w:b w:val="1"/>
           <w:sz w:val="24"/>
           <w:szCs w:val="24"/>
@@ -954,7 +960,6 @@
       </w:pPr>
       <w:r>
         <w:rPr>
-          <w:rFonts w:ascii="Roboto" w:cs="Roboto" w:eastAsia="Roboto" w:hAnsi="Roboto"/>
           <w:b w:val="1"/>
           <w:sz w:val="24"/>
           <w:szCs w:val="24"/>
@@ -967,29 +972,55 @@
       <w:pPr>
         <w:widowControl w:val="0"/>
         <w:spacing w:line="240" w:lineRule="auto"/>
-        <w:rPr>
-          <w:rFonts w:ascii="Roboto" w:cs="Roboto" w:eastAsia="Roboto" w:hAnsi="Roboto"/>
-        </w:rPr>
-      </w:pPr>
-      <w:r>
-        <w:rPr>
-          <w:rFonts w:ascii="Roboto" w:cs="Roboto" w:eastAsia="Roboto" w:hAnsi="Roboto"/>
-          <w:rtl w:val="0"/>
-        </w:rPr>
-        <w:t xml:space="preserve">Visual Design</w:t>
-      </w:r>
-    </w:p>
-    <w:p>
-      <w:pPr>
-        <w:widowControl w:val="0"/>
-        <w:spacing w:line="240" w:lineRule="auto"/>
-        <w:rPr>
-          <w:rFonts w:ascii="Roboto" w:cs="Roboto" w:eastAsia="Roboto" w:hAnsi="Roboto"/>
-        </w:rPr>
-      </w:pPr>
-      <w:r>
-        <w:rPr>
-          <w:rFonts w:ascii="Roboto" w:cs="Roboto" w:eastAsia="Roboto" w:hAnsi="Roboto"/>
+        <w:rPr/>
+      </w:pPr>
+      <w:r>
+        <w:rPr>
+          <w:rtl w:val="0"/>
+        </w:rPr>
+        <w:t xml:space="preserve">Responsive</w:t>
+      </w:r>
+      <w:r>
+        <w:rPr>
+          <w:rtl w:val="0"/>
+        </w:rPr>
+        <w:t xml:space="preserve"> Design</w:t>
+      </w:r>
+    </w:p>
+    <w:p>
+      <w:pPr>
+        <w:widowControl w:val="0"/>
+        <w:spacing w:line="240" w:lineRule="auto"/>
+        <w:rPr/>
+      </w:pPr>
+      <w:r>
+        <w:rPr>
+          <w:rtl w:val="0"/>
+        </w:rPr>
+        <w:t xml:space="preserve">Accessibility Design </w:t>
+      </w:r>
+    </w:p>
+    <w:p>
+      <w:pPr>
+        <w:widowControl w:val="0"/>
+        <w:spacing w:line="240" w:lineRule="auto"/>
+        <w:rPr/>
+      </w:pPr>
+      <w:r>
+        <w:rPr>
+          <w:rtl w:val="0"/>
+        </w:rPr>
+        <w:t xml:space="preserve">Wireframing </w:t>
+      </w:r>
+    </w:p>
+    <w:p>
+      <w:pPr>
+        <w:widowControl w:val="0"/>
+        <w:spacing w:line="240" w:lineRule="auto"/>
+        <w:rPr/>
+      </w:pPr>
+      <w:r>
+        <w:rPr>
           <w:rtl w:val="0"/>
         </w:rPr>
         <w:t xml:space="preserve">Prototyping + UI/UX </w:t>
@@ -999,13 +1030,10 @@
       <w:pPr>
         <w:widowControl w:val="0"/>
         <w:spacing w:line="240" w:lineRule="auto"/>
-        <w:rPr>
-          <w:rFonts w:ascii="Roboto" w:cs="Roboto" w:eastAsia="Roboto" w:hAnsi="Roboto"/>
-        </w:rPr>
-      </w:pPr>
-      <w:r>
-        <w:rPr>
-          <w:rFonts w:ascii="Roboto" w:cs="Roboto" w:eastAsia="Roboto" w:hAnsi="Roboto"/>
+        <w:rPr/>
+      </w:pPr>
+      <w:r>
+        <w:rPr>
           <w:rtl w:val="0"/>
         </w:rPr>
         <w:t xml:space="preserve">Usability Research </w:t>
@@ -1015,13 +1043,10 @@
       <w:pPr>
         <w:widowControl w:val="0"/>
         <w:spacing w:line="240" w:lineRule="auto"/>
-        <w:rPr>
-          <w:rFonts w:ascii="Roboto" w:cs="Roboto" w:eastAsia="Roboto" w:hAnsi="Roboto"/>
-        </w:rPr>
-      </w:pPr>
-      <w:r>
-        <w:rPr>
-          <w:rFonts w:ascii="Roboto" w:cs="Roboto" w:eastAsia="Roboto" w:hAnsi="Roboto"/>
+        <w:rPr/>
+      </w:pPr>
+      <w:r>
+        <w:rPr>
           <w:rtl w:val="0"/>
         </w:rPr>
         <w:t xml:space="preserve">Empathy Mapping </w:t>
@@ -1031,13 +1056,10 @@
       <w:pPr>
         <w:widowControl w:val="0"/>
         <w:spacing w:line="240" w:lineRule="auto"/>
-        <w:rPr>
-          <w:rFonts w:ascii="Roboto" w:cs="Roboto" w:eastAsia="Roboto" w:hAnsi="Roboto"/>
-        </w:rPr>
-      </w:pPr>
-      <w:r>
-        <w:rPr>
-          <w:rFonts w:ascii="Roboto" w:cs="Roboto" w:eastAsia="Roboto" w:hAnsi="Roboto"/>
+        <w:rPr/>
+      </w:pPr>
+      <w:r>
+        <w:rPr>
           <w:rtl w:val="0"/>
         </w:rPr>
         <w:t xml:space="preserve">Usability Testing </w:t>
@@ -1047,9 +1069,7 @@
       <w:pPr>
         <w:widowControl w:val="0"/>
         <w:spacing w:line="240" w:lineRule="auto"/>
-        <w:rPr>
-          <w:rFonts w:ascii="Roboto" w:cs="Roboto" w:eastAsia="Roboto" w:hAnsi="Roboto"/>
-        </w:rPr>
+        <w:rPr/>
       </w:pPr>
       <w:r>
         <w:rPr>
@@ -1062,14 +1082,12 @@
         <w:widowControl w:val="0"/>
         <w:spacing w:after="200" w:line="240" w:lineRule="auto"/>
         <w:rPr>
-          <w:rFonts w:ascii="Roboto" w:cs="Roboto" w:eastAsia="Roboto" w:hAnsi="Roboto"/>
           <w:sz w:val="24"/>
           <w:szCs w:val="24"/>
         </w:rPr>
       </w:pPr>
       <w:r>
         <w:rPr>
-          <w:rFonts w:ascii="Roboto" w:cs="Roboto" w:eastAsia="Roboto" w:hAnsi="Roboto"/>
           <w:b w:val="1"/>
           <w:sz w:val="24"/>
           <w:szCs w:val="24"/>
@@ -1087,13 +1105,10 @@
       <w:pPr>
         <w:widowControl w:val="0"/>
         <w:spacing w:line="240" w:lineRule="auto"/>
-        <w:rPr>
-          <w:rFonts w:ascii="Roboto" w:cs="Roboto" w:eastAsia="Roboto" w:hAnsi="Roboto"/>
-        </w:rPr>
-      </w:pPr>
-      <w:r>
-        <w:rPr>
-          <w:rFonts w:ascii="Roboto" w:cs="Roboto" w:eastAsia="Roboto" w:hAnsi="Roboto"/>
+        <w:rPr/>
+      </w:pPr>
+      <w:r>
+        <w:rPr>
           <w:rtl w:val="0"/>
         </w:rPr>
         <w:t xml:space="preserve">Figma </w:t>
@@ -1103,13 +1118,10 @@
       <w:pPr>
         <w:widowControl w:val="0"/>
         <w:spacing w:line="240" w:lineRule="auto"/>
-        <w:rPr>
-          <w:rFonts w:ascii="Roboto" w:cs="Roboto" w:eastAsia="Roboto" w:hAnsi="Roboto"/>
-        </w:rPr>
-      </w:pPr>
-      <w:r>
-        <w:rPr>
-          <w:rFonts w:ascii="Roboto" w:cs="Roboto" w:eastAsia="Roboto" w:hAnsi="Roboto"/>
+        <w:rPr/>
+      </w:pPr>
+      <w:r>
+        <w:rPr>
           <w:rtl w:val="0"/>
         </w:rPr>
         <w:t xml:space="preserve">Adobe Illustrator </w:t>
@@ -1119,13 +1131,10 @@
       <w:pPr>
         <w:widowControl w:val="0"/>
         <w:spacing w:line="240" w:lineRule="auto"/>
-        <w:rPr>
-          <w:rFonts w:ascii="Roboto" w:cs="Roboto" w:eastAsia="Roboto" w:hAnsi="Roboto"/>
-        </w:rPr>
-      </w:pPr>
-      <w:r>
-        <w:rPr>
-          <w:rFonts w:ascii="Roboto" w:cs="Roboto" w:eastAsia="Roboto" w:hAnsi="Roboto"/>
+        <w:rPr/>
+      </w:pPr>
+      <w:r>
+        <w:rPr>
           <w:rtl w:val="0"/>
         </w:rPr>
         <w:t xml:space="preserve">Adobe Photoshop </w:t>
@@ -1135,13 +1144,10 @@
       <w:pPr>
         <w:widowControl w:val="0"/>
         <w:spacing w:line="240" w:lineRule="auto"/>
-        <w:rPr>
-          <w:rFonts w:ascii="Roboto" w:cs="Roboto" w:eastAsia="Roboto" w:hAnsi="Roboto"/>
-        </w:rPr>
-      </w:pPr>
-      <w:r>
-        <w:rPr>
-          <w:rFonts w:ascii="Roboto" w:cs="Roboto" w:eastAsia="Roboto" w:hAnsi="Roboto"/>
+        <w:rPr/>
+      </w:pPr>
+      <w:r>
+        <w:rPr>
           <w:rtl w:val="0"/>
         </w:rPr>
         <w:t xml:space="preserve">Adobe After Effects</w:t>
@@ -1151,13 +1157,10 @@
       <w:pPr>
         <w:widowControl w:val="0"/>
         <w:spacing w:line="240" w:lineRule="auto"/>
-        <w:rPr>
-          <w:rFonts w:ascii="Roboto" w:cs="Roboto" w:eastAsia="Roboto" w:hAnsi="Roboto"/>
-        </w:rPr>
-      </w:pPr>
-      <w:r>
-        <w:rPr>
-          <w:rFonts w:ascii="Roboto" w:cs="Roboto" w:eastAsia="Roboto" w:hAnsi="Roboto"/>
+        <w:rPr/>
+      </w:pPr>
+      <w:r>
+        <w:rPr>
           <w:rtl w:val="0"/>
         </w:rPr>
         <w:t xml:space="preserve">HTML </w:t>
@@ -1167,13 +1170,10 @@
       <w:pPr>
         <w:widowControl w:val="0"/>
         <w:spacing w:line="240" w:lineRule="auto"/>
-        <w:rPr>
-          <w:rFonts w:ascii="Roboto" w:cs="Roboto" w:eastAsia="Roboto" w:hAnsi="Roboto"/>
-        </w:rPr>
-      </w:pPr>
-      <w:r>
-        <w:rPr>
-          <w:rFonts w:ascii="Roboto" w:cs="Roboto" w:eastAsia="Roboto" w:hAnsi="Roboto"/>
+        <w:rPr/>
+      </w:pPr>
+      <w:r>
+        <w:rPr>
           <w:rtl w:val="0"/>
         </w:rPr>
         <w:t xml:space="preserve">CSS </w:t>
@@ -1183,13 +1183,10 @@
       <w:pPr>
         <w:widowControl w:val="0"/>
         <w:spacing w:line="240" w:lineRule="auto"/>
-        <w:rPr>
-          <w:rFonts w:ascii="Roboto" w:cs="Roboto" w:eastAsia="Roboto" w:hAnsi="Roboto"/>
-        </w:rPr>
-      </w:pPr>
-      <w:r>
-        <w:rPr>
-          <w:rFonts w:ascii="Roboto" w:cs="Roboto" w:eastAsia="Roboto" w:hAnsi="Roboto"/>
+        <w:rPr/>
+      </w:pPr>
+      <w:r>
+        <w:rPr>
           <w:rtl w:val="0"/>
         </w:rPr>
         <w:t xml:space="preserve">Bootstrap </w:t>
@@ -1199,23 +1196,19 @@
       <w:pPr>
         <w:widowControl w:val="0"/>
         <w:spacing w:line="240" w:lineRule="auto"/>
-        <w:rPr>
-          <w:rFonts w:ascii="Roboto" w:cs="Roboto" w:eastAsia="Roboto" w:hAnsi="Roboto"/>
-        </w:rPr>
-      </w:pPr>
-      <w:r>
-        <w:rPr>
-          <w:rtl w:val="0"/>
-        </w:rPr>
-      </w:r>
-    </w:p>
-    <w:p>
-      <w:pPr>
-        <w:widowControl w:val="0"/>
-        <w:spacing w:line="240" w:lineRule="auto"/>
-        <w:rPr>
-          <w:rFonts w:ascii="Roboto" w:cs="Roboto" w:eastAsia="Roboto" w:hAnsi="Roboto"/>
-        </w:rPr>
+        <w:rPr/>
+      </w:pPr>
+      <w:r>
+        <w:rPr>
+          <w:rtl w:val="0"/>
+        </w:rPr>
+      </w:r>
+    </w:p>
+    <w:p>
+      <w:pPr>
+        <w:widowControl w:val="0"/>
+        <w:spacing w:line="240" w:lineRule="auto"/>
+        <w:rPr/>
       </w:pPr>
       <w:r>
         <w:rPr>
@@ -1228,14 +1221,12 @@
         <w:widowControl w:val="0"/>
         <w:spacing w:after="200" w:line="240" w:lineRule="auto"/>
         <w:rPr>
-          <w:rFonts w:ascii="Roboto" w:cs="Roboto" w:eastAsia="Roboto" w:hAnsi="Roboto"/>
           <w:sz w:val="24"/>
           <w:szCs w:val="24"/>
         </w:rPr>
       </w:pPr>
       <w:r>
         <w:rPr>
-          <w:rFonts w:ascii="Roboto" w:cs="Roboto" w:eastAsia="Roboto" w:hAnsi="Roboto"/>
           <w:b w:val="1"/>
           <w:sz w:val="24"/>
           <w:szCs w:val="24"/>
@@ -1253,13 +1244,10 @@
       <w:pPr>
         <w:widowControl w:val="0"/>
         <w:spacing w:line="240" w:lineRule="auto"/>
-        <w:rPr>
-          <w:rFonts w:ascii="Roboto" w:cs="Roboto" w:eastAsia="Roboto" w:hAnsi="Roboto"/>
-        </w:rPr>
-      </w:pPr>
-      <w:r>
-        <w:rPr>
-          <w:rFonts w:ascii="Roboto" w:cs="Roboto" w:eastAsia="Roboto" w:hAnsi="Roboto"/>
+        <w:rPr/>
+      </w:pPr>
+      <w:r>
+        <w:rPr>
           <w:rtl w:val="0"/>
         </w:rPr>
         <w:t xml:space="preserve">Football </w:t>
@@ -1269,13 +1257,10 @@
       <w:pPr>
         <w:widowControl w:val="0"/>
         <w:spacing w:line="240" w:lineRule="auto"/>
-        <w:rPr>
-          <w:rFonts w:ascii="Roboto" w:cs="Roboto" w:eastAsia="Roboto" w:hAnsi="Roboto"/>
-        </w:rPr>
-      </w:pPr>
-      <w:r>
-        <w:rPr>
-          <w:rFonts w:ascii="Roboto" w:cs="Roboto" w:eastAsia="Roboto" w:hAnsi="Roboto"/>
+        <w:rPr/>
+      </w:pPr>
+      <w:r>
+        <w:rPr>
           <w:rtl w:val="0"/>
         </w:rPr>
         <w:t xml:space="preserve">Video games </w:t>
@@ -1286,14 +1271,12 @@
         <w:widowControl w:val="0"/>
         <w:spacing w:line="240" w:lineRule="auto"/>
         <w:rPr>
-          <w:rFonts w:ascii="Roboto" w:cs="Roboto" w:eastAsia="Roboto" w:hAnsi="Roboto"/>
           <w:color w:val="0d0d0d"/>
           <w:highlight w:val="white"/>
         </w:rPr>
       </w:pPr>
       <w:r>
         <w:rPr>
-          <w:rFonts w:ascii="Roboto" w:cs="Roboto" w:eastAsia="Roboto" w:hAnsi="Roboto"/>
           <w:rtl w:val="0"/>
         </w:rPr>
         <w:t xml:space="preserve">Film and Photography</w:t>

</xml_diff>